<commit_message>
cambios en la vista de proceso
</commit_message>
<xml_diff>
--- a/Seguimiento 2/Documento Arquitectura Grupo 33.docx
+++ b/Seguimiento 2/Documento Arquitectura Grupo 33.docx
@@ -325,8 +325,6 @@
         </w:rPr>
         <w:t>2</w:t>
       </w:r>
-      <w:bookmarkStart w:id="2" w:name="_GoBack"/>
-      <w:bookmarkEnd w:id="2"/>
       <w:r>
         <w:rPr>
           <w:rFonts w:cs="Arial"/>
@@ -1099,11 +1097,11 @@
       <w:pPr>
         <w:pStyle w:val="Ttulo1"/>
       </w:pPr>
-      <w:bookmarkStart w:id="3" w:name="_Toc489555339"/>
+      <w:bookmarkStart w:id="2" w:name="_Toc489555339"/>
       <w:r>
         <w:t>Introducción</w:t>
       </w:r>
-      <w:bookmarkEnd w:id="3"/>
+      <w:bookmarkEnd w:id="2"/>
       <w:r>
         <w:t xml:space="preserve"> </w:t>
       </w:r>
@@ -1119,11 +1117,11 @@
       <w:r>
         <w:tab/>
       </w:r>
-      <w:bookmarkStart w:id="4" w:name="_Toc489555340"/>
+      <w:bookmarkStart w:id="3" w:name="_Toc489555340"/>
       <w:r>
         <w:t>Propósito</w:t>
       </w:r>
-      <w:bookmarkEnd w:id="4"/>
+      <w:bookmarkEnd w:id="3"/>
       <w:r>
         <w:t xml:space="preserve"> </w:t>
       </w:r>
@@ -1171,11 +1169,11 @@
       <w:r>
         <w:tab/>
       </w:r>
-      <w:bookmarkStart w:id="5" w:name="_Toc489555341"/>
+      <w:bookmarkStart w:id="4" w:name="_Toc489555341"/>
       <w:r>
         <w:t>Alcance</w:t>
       </w:r>
-      <w:bookmarkEnd w:id="5"/>
+      <w:bookmarkEnd w:id="4"/>
       <w:r>
         <w:t xml:space="preserve"> </w:t>
       </w:r>
@@ -1433,11 +1431,11 @@
       <w:r>
         <w:tab/>
       </w:r>
-      <w:bookmarkStart w:id="6" w:name="_Toc489555342"/>
+      <w:bookmarkStart w:id="5" w:name="_Toc489555342"/>
       <w:r>
         <w:t>Documentos relacionados.</w:t>
       </w:r>
-      <w:bookmarkEnd w:id="6"/>
+      <w:bookmarkEnd w:id="5"/>
     </w:p>
     <w:tbl>
       <w:tblPr>
@@ -1757,19 +1755,19 @@
       <w:pPr>
         <w:pStyle w:val="Ttulo1"/>
       </w:pPr>
-      <w:bookmarkStart w:id="7" w:name="_Toc425314720"/>
-      <w:bookmarkStart w:id="8" w:name="_Toc489555343"/>
-      <w:bookmarkStart w:id="9" w:name="3.__________________Architectural_Goals_"/>
-      <w:bookmarkStart w:id="10" w:name="2.__________________Positioning"/>
+      <w:bookmarkStart w:id="6" w:name="_Toc425314720"/>
+      <w:bookmarkStart w:id="7" w:name="_Toc489555343"/>
+      <w:bookmarkStart w:id="8" w:name="3.__________________Architectural_Goals_"/>
+      <w:bookmarkStart w:id="9" w:name="2.__________________Positioning"/>
       <w:r>
         <w:t>Metas y limitaciones</w:t>
       </w:r>
+      <w:bookmarkEnd w:id="6"/>
       <w:bookmarkEnd w:id="7"/>
+      <w:r>
+        <w:t xml:space="preserve"> </w:t>
+      </w:r>
       <w:bookmarkEnd w:id="8"/>
-      <w:r>
-        <w:t xml:space="preserve"> </w:t>
-      </w:r>
-      <w:bookmarkEnd w:id="9"/>
     </w:p>
     <w:p>
       <w:pPr>
@@ -1803,13 +1801,13 @@
           <w:numId w:val="6"/>
         </w:numPr>
       </w:pPr>
-      <w:bookmarkStart w:id="11" w:name="_Toc425314721"/>
-      <w:bookmarkStart w:id="12" w:name="_Toc489555344"/>
+      <w:bookmarkStart w:id="10" w:name="_Toc425314721"/>
+      <w:bookmarkStart w:id="11" w:name="_Toc489555344"/>
       <w:r>
         <w:t>Plataforma técnica</w:t>
       </w:r>
+      <w:bookmarkEnd w:id="10"/>
       <w:bookmarkEnd w:id="11"/>
-      <w:bookmarkEnd w:id="12"/>
     </w:p>
     <w:p>
       <w:pPr>
@@ -1863,13 +1861,13 @@
           <w:numId w:val="6"/>
         </w:numPr>
       </w:pPr>
-      <w:bookmarkStart w:id="13" w:name="_Toc425314722"/>
-      <w:bookmarkStart w:id="14" w:name="_Toc489555345"/>
+      <w:bookmarkStart w:id="12" w:name="_Toc425314722"/>
+      <w:bookmarkStart w:id="13" w:name="_Toc489555345"/>
       <w:r>
         <w:t>Portabilidad</w:t>
       </w:r>
+      <w:bookmarkEnd w:id="12"/>
       <w:bookmarkEnd w:id="13"/>
-      <w:bookmarkEnd w:id="14"/>
     </w:p>
     <w:p>
       <w:pPr>
@@ -1879,20 +1877,20 @@
           <w:numId w:val="4"/>
         </w:numPr>
       </w:pPr>
-      <w:bookmarkStart w:id="15" w:name="_Toc87687617"/>
-      <w:bookmarkStart w:id="16" w:name="_Toc110227487"/>
-      <w:bookmarkStart w:id="17" w:name="_Toc425314723"/>
-      <w:bookmarkStart w:id="18" w:name="_Toc489555346"/>
+      <w:bookmarkStart w:id="14" w:name="_Toc87687617"/>
+      <w:bookmarkStart w:id="15" w:name="_Toc110227487"/>
+      <w:bookmarkStart w:id="16" w:name="_Toc425314723"/>
+      <w:bookmarkStart w:id="17" w:name="_Toc489555346"/>
       <w:r>
         <w:t>Se</w:t>
       </w:r>
+      <w:bookmarkEnd w:id="14"/>
       <w:bookmarkEnd w:id="15"/>
+      <w:r>
+        <w:t>guridad</w:t>
+      </w:r>
       <w:bookmarkEnd w:id="16"/>
-      <w:r>
-        <w:t>guridad</w:t>
-      </w:r>
       <w:bookmarkEnd w:id="17"/>
-      <w:bookmarkEnd w:id="18"/>
     </w:p>
     <w:p/>
     <w:p>
@@ -1903,21 +1901,21 @@
           <w:numId w:val="4"/>
         </w:numPr>
       </w:pPr>
-      <w:bookmarkStart w:id="19" w:name="_Toc87687618"/>
-      <w:bookmarkStart w:id="20" w:name="_Toc110227488"/>
-      <w:bookmarkStart w:id="21" w:name="_Toc425314724"/>
-      <w:bookmarkStart w:id="22" w:name="_Toc489555347"/>
+      <w:bookmarkStart w:id="18" w:name="_Toc87687618"/>
+      <w:bookmarkStart w:id="19" w:name="_Toc110227488"/>
+      <w:bookmarkStart w:id="20" w:name="_Toc425314724"/>
+      <w:bookmarkStart w:id="21" w:name="_Toc489555347"/>
       <w:r>
         <w:lastRenderedPageBreak/>
         <w:t>Persistenc</w:t>
       </w:r>
+      <w:bookmarkEnd w:id="18"/>
       <w:bookmarkEnd w:id="19"/>
+      <w:r>
+        <w:t>ia</w:t>
+      </w:r>
       <w:bookmarkEnd w:id="20"/>
-      <w:r>
-        <w:t>ia</w:t>
-      </w:r>
       <w:bookmarkEnd w:id="21"/>
-      <w:bookmarkEnd w:id="22"/>
     </w:p>
     <w:p>
       <w:pPr>
@@ -1955,17 +1953,17 @@
           <w:numId w:val="4"/>
         </w:numPr>
       </w:pPr>
-      <w:bookmarkStart w:id="23" w:name="_Toc87687619"/>
-      <w:bookmarkStart w:id="24" w:name="_Toc110227489"/>
-      <w:bookmarkStart w:id="25" w:name="_Toc425314725"/>
-      <w:bookmarkStart w:id="26" w:name="_Toc489555348"/>
+      <w:bookmarkStart w:id="22" w:name="_Toc87687619"/>
+      <w:bookmarkStart w:id="23" w:name="_Toc110227489"/>
+      <w:bookmarkStart w:id="24" w:name="_Toc425314725"/>
+      <w:bookmarkStart w:id="25" w:name="_Toc489555348"/>
       <w:r>
         <w:t xml:space="preserve">Confiabilidad/Disponibilidad </w:t>
       </w:r>
+      <w:bookmarkEnd w:id="22"/>
       <w:bookmarkEnd w:id="23"/>
       <w:bookmarkEnd w:id="24"/>
       <w:bookmarkEnd w:id="25"/>
-      <w:bookmarkEnd w:id="26"/>
     </w:p>
     <w:p>
       <w:pPr>
@@ -1975,13 +1973,13 @@
           <w:numId w:val="4"/>
         </w:numPr>
       </w:pPr>
-      <w:bookmarkStart w:id="27" w:name="_Toc425314726"/>
-      <w:bookmarkStart w:id="28" w:name="_Toc489555349"/>
+      <w:bookmarkStart w:id="26" w:name="_Toc425314726"/>
+      <w:bookmarkStart w:id="27" w:name="_Toc489555349"/>
       <w:r>
         <w:t>Desempeño</w:t>
       </w:r>
+      <w:bookmarkEnd w:id="26"/>
       <w:bookmarkEnd w:id="27"/>
-      <w:bookmarkEnd w:id="28"/>
     </w:p>
     <w:p>
       <w:pPr>
@@ -1996,14 +1994,14 @@
           <w:lang w:val="es-ES"/>
         </w:rPr>
       </w:pPr>
-      <w:bookmarkStart w:id="29" w:name="_Toc487621201"/>
+      <w:bookmarkStart w:id="28" w:name="_Toc487621201"/>
       <w:r>
         <w:rPr>
           <w:lang w:val="es-ES"/>
         </w:rPr>
         <w:t>Requisitos de desempeño</w:t>
       </w:r>
-      <w:bookmarkEnd w:id="29"/>
+      <w:bookmarkEnd w:id="28"/>
     </w:p>
     <w:p>
       <w:pPr>
@@ -2017,13 +2015,13 @@
       <w:pPr>
         <w:pStyle w:val="Ttulo1"/>
       </w:pPr>
-      <w:bookmarkStart w:id="30" w:name="_Toc489555350"/>
-      <w:bookmarkStart w:id="31" w:name="_Toc87687621"/>
-      <w:bookmarkStart w:id="32" w:name="_Toc110227491"/>
+      <w:bookmarkStart w:id="29" w:name="_Toc489555350"/>
+      <w:bookmarkStart w:id="30" w:name="_Toc87687621"/>
+      <w:bookmarkStart w:id="31" w:name="_Toc110227491"/>
       <w:r>
         <w:t>Representación de la arquitectura</w:t>
       </w:r>
-      <w:bookmarkEnd w:id="30"/>
+      <w:bookmarkEnd w:id="29"/>
     </w:p>
     <w:p>
       <w:pPr>
@@ -2033,15 +2031,15 @@
           <w:numId w:val="20"/>
         </w:numPr>
       </w:pPr>
-      <w:bookmarkStart w:id="33" w:name="_Toc425314728"/>
-      <w:bookmarkStart w:id="34" w:name="_Toc489555351"/>
+      <w:bookmarkStart w:id="32" w:name="_Toc425314728"/>
+      <w:bookmarkStart w:id="33" w:name="_Toc489555351"/>
+      <w:bookmarkEnd w:id="30"/>
       <w:bookmarkEnd w:id="31"/>
+      <w:r>
+        <w:t>Vista de Escenarios</w:t>
+      </w:r>
       <w:bookmarkEnd w:id="32"/>
-      <w:r>
-        <w:t>Vista de Escenarios</w:t>
-      </w:r>
       <w:bookmarkEnd w:id="33"/>
-      <w:bookmarkEnd w:id="34"/>
     </w:p>
     <w:p>
       <w:pPr>
@@ -2091,8 +2089,8 @@
           <w:szCs w:val="28"/>
         </w:rPr>
       </w:pPr>
-      <w:bookmarkStart w:id="35" w:name="_Toc425314729"/>
-      <w:bookmarkStart w:id="36" w:name="_Toc489555352"/>
+      <w:bookmarkStart w:id="34" w:name="_Toc425314729"/>
+      <w:bookmarkStart w:id="35" w:name="_Toc489555352"/>
       <w:r>
         <w:rPr>
           <w:sz w:val="28"/>
@@ -2100,8 +2098,8 @@
         </w:rPr>
         <w:t>Diagrama de Casos de Uso</w:t>
       </w:r>
+      <w:bookmarkEnd w:id="34"/>
       <w:bookmarkEnd w:id="35"/>
-      <w:bookmarkEnd w:id="36"/>
     </w:p>
     <w:p>
       <w:pPr>
@@ -2231,11 +2229,11 @@
       <w:pPr>
         <w:pStyle w:val="Ttulo3"/>
       </w:pPr>
-      <w:bookmarkStart w:id="37" w:name="_Toc489555353"/>
+      <w:bookmarkStart w:id="36" w:name="_Toc489555353"/>
       <w:r>
         <w:t>Descomposición en sub-sistemas y módulos</w:t>
       </w:r>
-      <w:bookmarkEnd w:id="37"/>
+      <w:bookmarkEnd w:id="36"/>
     </w:p>
     <w:p/>
     <w:p>
@@ -3169,14 +3167,14 @@
           <w:numId w:val="19"/>
         </w:numPr>
       </w:pPr>
-      <w:bookmarkStart w:id="38" w:name="_Toc425314731"/>
-      <w:bookmarkStart w:id="39" w:name="_Toc489555354"/>
+      <w:bookmarkStart w:id="37" w:name="_Toc425314731"/>
+      <w:bookmarkStart w:id="38" w:name="_Toc489555354"/>
       <w:r>
         <w:lastRenderedPageBreak/>
         <w:t>Vista lógica</w:t>
       </w:r>
+      <w:bookmarkEnd w:id="37"/>
       <w:bookmarkEnd w:id="38"/>
-      <w:bookmarkEnd w:id="39"/>
       <w:r>
         <w:t xml:space="preserve"> </w:t>
       </w:r>
@@ -3203,11 +3201,11 @@
           <w:numId w:val="7"/>
         </w:numPr>
       </w:pPr>
-      <w:bookmarkStart w:id="40" w:name="_Toc489555355"/>
+      <w:bookmarkStart w:id="39" w:name="_Toc489555355"/>
       <w:r>
         <w:t>Descomposición en Capas</w:t>
       </w:r>
-      <w:bookmarkEnd w:id="40"/>
+      <w:bookmarkEnd w:id="39"/>
     </w:p>
     <w:p>
       <w:pPr>
@@ -3336,7 +3334,7 @@
           <w:highlight w:val="yellow"/>
         </w:rPr>
       </w:pPr>
-      <w:bookmarkStart w:id="41" w:name="_Toc489555356"/>
+      <w:bookmarkStart w:id="40" w:name="_Toc489555356"/>
       <w:r>
         <w:t xml:space="preserve">b. </w:t>
       </w:r>
@@ -3363,7 +3361,7 @@
       <w:r>
         <w:t>).</w:t>
       </w:r>
-      <w:bookmarkEnd w:id="41"/>
+      <w:bookmarkEnd w:id="40"/>
     </w:p>
     <w:p>
       <w:pPr>
@@ -3538,7 +3536,7 @@
       <w:pPr>
         <w:pStyle w:val="Ttulo3"/>
       </w:pPr>
-      <w:bookmarkStart w:id="42" w:name="_Toc489555357"/>
+      <w:bookmarkStart w:id="41" w:name="_Toc489555357"/>
       <w:r>
         <w:t>Capa de negocio</w:t>
       </w:r>
@@ -3559,7 +3557,7 @@
       <w:r>
         <w:t>).</w:t>
       </w:r>
-      <w:bookmarkEnd w:id="42"/>
+      <w:bookmarkEnd w:id="41"/>
     </w:p>
     <w:p/>
     <w:p>
@@ -3708,7 +3706,7 @@
       <w:pPr>
         <w:pStyle w:val="Ttulo3"/>
       </w:pPr>
-      <w:bookmarkStart w:id="43" w:name="_Toc489555358"/>
+      <w:bookmarkStart w:id="42" w:name="_Toc489555358"/>
       <w:r>
         <w:t>Capa de datos</w:t>
       </w:r>
@@ -3734,7 +3732,7 @@
       <w:r>
         <w:t>.</w:t>
       </w:r>
-      <w:bookmarkEnd w:id="43"/>
+      <w:bookmarkEnd w:id="42"/>
     </w:p>
     <w:p/>
     <w:p>
@@ -3913,11 +3911,42 @@
       <w:r>
         <w:br w:type="page"/>
       </w:r>
-      <w:bookmarkStart w:id="44" w:name="_Toc489555359"/>
+      <w:bookmarkStart w:id="43" w:name="_Toc489555359"/>
       <w:r>
         <w:lastRenderedPageBreak/>
         <w:t>Vista por procesos</w:t>
       </w:r>
+      <w:bookmarkEnd w:id="43"/>
+    </w:p>
+    <w:p>
+      <w:pPr>
+        <w:suppressAutoHyphens w:val="0"/>
+        <w:spacing w:line="240" w:lineRule="auto"/>
+      </w:pPr>
+    </w:p>
+    <w:p>
+      <w:pPr>
+        <w:pStyle w:val="Epgrafe"/>
+        <w:keepNext/>
+        <w:jc w:val="center"/>
+        <w:rPr>
+          <w:b w:val="0"/>
+          <w:color w:val="auto"/>
+        </w:rPr>
+      </w:pPr>
+      <w:r>
+        <w:rPr>
+          <w:color w:val="auto"/>
+        </w:rPr>
+        <w:t xml:space="preserve">Imagen </w:t>
+      </w:r>
+      <w:r>
+        <w:rPr>
+          <w:color w:val="auto"/>
+        </w:rPr>
+        <w:t>12 Vista por procesos</w:t>
+      </w:r>
+      <w:bookmarkStart w:id="44" w:name="_GoBack"/>
       <w:bookmarkEnd w:id="44"/>
     </w:p>
     <w:p>
@@ -3925,79 +3954,16 @@
         <w:suppressAutoHyphens w:val="0"/>
         <w:spacing w:line="240" w:lineRule="auto"/>
       </w:pPr>
-    </w:p>
-    <w:p/>
-    <w:p>
-      <w:pPr>
-        <w:pStyle w:val="Ttulo2"/>
-        <w:numPr>
-          <w:ilvl w:val="0"/>
-          <w:numId w:val="19"/>
-        </w:numPr>
-      </w:pPr>
-      <w:bookmarkStart w:id="45" w:name="_Toc425314732"/>
-      <w:bookmarkStart w:id="46" w:name="_Toc489555360"/>
-      <w:r>
-        <w:t xml:space="preserve">Vista </w:t>
-      </w:r>
-      <w:bookmarkEnd w:id="45"/>
-      <w:r>
-        <w:t xml:space="preserve">de </w:t>
-      </w:r>
-      <w:r>
-        <w:t>implementación</w:t>
-      </w:r>
-      <w:bookmarkEnd w:id="46"/>
-    </w:p>
-    <w:p>
-      <w:pPr>
-        <w:pStyle w:val="Epgrafe"/>
-        <w:keepNext/>
-        <w:jc w:val="center"/>
-        <w:rPr>
-          <w:color w:val="auto"/>
-        </w:rPr>
-      </w:pPr>
-      <w:r>
-        <w:rPr>
-          <w:color w:val="auto"/>
-        </w:rPr>
-        <w:t xml:space="preserve">Imagen </w:t>
-      </w:r>
-      <w:r>
-        <w:rPr>
-          <w:color w:val="auto"/>
-        </w:rPr>
-        <w:t>12</w:t>
-      </w:r>
-      <w:r>
-        <w:rPr>
-          <w:color w:val="auto"/>
-        </w:rPr>
-        <w:t xml:space="preserve"> Vista de implementación</w:t>
-      </w:r>
-    </w:p>
-    <w:p>
-      <w:pPr>
-        <w:pStyle w:val="infoblue"/>
-        <w:jc w:val="center"/>
-        <w:rPr>
-          <w:b/>
-          <w:i/>
-          <w:sz w:val="20"/>
-          <w:szCs w:val="20"/>
-        </w:rPr>
-      </w:pPr>
       <w:r>
         <w:rPr>
           <w:noProof/>
           <w:lang w:val="en-US" w:eastAsia="en-US"/>
         </w:rPr>
         <w:drawing>
-          <wp:inline distT="0" distB="0" distL="0" distR="0" wp14:anchorId="19811FE8" wp14:editId="09B1B750">
-            <wp:extent cx="5943600" cy="4573905"/>
-            <wp:effectExtent l="0" t="0" r="0" b="0"/>
-            <wp:docPr id="16" name="Imagen 16"/>
+          <wp:inline distT="0" distB="0" distL="0" distR="0" wp14:anchorId="1641E386" wp14:editId="1B775397">
+            <wp:extent cx="6334760" cy="4605020"/>
+            <wp:effectExtent l="0" t="0" r="8890" b="5080"/>
+            <wp:docPr id="3" name="Imagen 3" descr="E:\UNA\2017\II Semestre\Ingeniería II\Inge2 - Copia para despichar\Diagrama de Interacción.jpg"/>
             <wp:cNvGraphicFramePr>
               <a:graphicFrameLocks xmlns:a="http://schemas.openxmlformats.org/drawingml/2006/main" noChangeAspect="1"/>
             </wp:cNvGraphicFramePr>
@@ -4005,23 +3971,36 @@
               <a:graphicData uri="http://schemas.openxmlformats.org/drawingml/2006/picture">
                 <pic:pic xmlns:pic="http://schemas.openxmlformats.org/drawingml/2006/picture">
                   <pic:nvPicPr>
-                    <pic:cNvPr id="0" name=""/>
-                    <pic:cNvPicPr/>
+                    <pic:cNvPr id="0" name="Picture 1" descr="E:\UNA\2017\II Semestre\Ingeniería II\Inge2 - Copia para despichar\Diagrama de Interacción.jpg"/>
+                    <pic:cNvPicPr>
+                      <a:picLocks noChangeAspect="1" noChangeArrowheads="1"/>
+                    </pic:cNvPicPr>
                   </pic:nvPicPr>
                   <pic:blipFill>
-                    <a:blip r:embed="rId21"/>
+                    <a:blip r:embed="rId21" cstate="print">
+                      <a:extLst>
+                        <a:ext uri="{28A0092B-C50C-407E-A947-70E740481C1C}">
+                          <a14:useLocalDpi xmlns:a14="http://schemas.microsoft.com/office/drawing/2010/main" val="0"/>
+                        </a:ext>
+                      </a:extLst>
+                    </a:blip>
+                    <a:srcRect/>
                     <a:stretch>
                       <a:fillRect/>
                     </a:stretch>
                   </pic:blipFill>
-                  <pic:spPr>
+                  <pic:spPr bwMode="auto">
                     <a:xfrm>
                       <a:off x="0" y="0"/>
-                      <a:ext cx="5943600" cy="4573905"/>
+                      <a:ext cx="6334760" cy="4605020"/>
                     </a:xfrm>
                     <a:prstGeom prst="rect">
                       <a:avLst/>
                     </a:prstGeom>
+                    <a:noFill/>
+                    <a:ln>
+                      <a:noFill/>
+                    </a:ln>
                   </pic:spPr>
                 </pic:pic>
               </a:graphicData>
@@ -4030,39 +4009,18 @@
         </w:drawing>
       </w:r>
     </w:p>
-    <w:p>
-      <w:pPr>
-        <w:suppressAutoHyphens w:val="0"/>
-        <w:spacing w:line="240" w:lineRule="auto"/>
-        <w:rPr>
-          <w:b/>
-          <w:i/>
-          <w:sz w:val="20"/>
-          <w:szCs w:val="20"/>
-        </w:rPr>
-      </w:pPr>
-      <w:r>
-        <w:rPr>
-          <w:b/>
-          <w:i/>
-          <w:sz w:val="20"/>
-          <w:szCs w:val="20"/>
-        </w:rPr>
-        <w:br w:type="page"/>
-      </w:r>
-    </w:p>
-    <w:p>
-      <w:pPr>
-        <w:pStyle w:val="infoblue"/>
-        <w:jc w:val="center"/>
-        <w:rPr>
-          <w:b/>
-          <w:i/>
-          <w:sz w:val="20"/>
-          <w:szCs w:val="20"/>
-        </w:rPr>
-      </w:pPr>
-    </w:p>
+    <w:p/>
+    <w:p/>
+    <w:p/>
+    <w:p/>
+    <w:p/>
+    <w:p/>
+    <w:p/>
+    <w:p/>
+    <w:p/>
+    <w:p/>
+    <w:p/>
+    <w:p/>
     <w:p>
       <w:pPr>
         <w:pStyle w:val="Ttulo2"/>
@@ -4071,16 +4029,19 @@
           <w:numId w:val="19"/>
         </w:numPr>
       </w:pPr>
-      <w:bookmarkStart w:id="47" w:name="_Toc425314733"/>
-      <w:r>
-        <w:tab/>
-      </w:r>
-      <w:bookmarkStart w:id="48" w:name="_Toc489555361"/>
-      <w:r>
-        <w:t>Vista Física</w:t>
-      </w:r>
-      <w:bookmarkEnd w:id="47"/>
-      <w:bookmarkEnd w:id="48"/>
+      <w:bookmarkStart w:id="45" w:name="_Toc425314732"/>
+      <w:bookmarkStart w:id="46" w:name="_Toc489555360"/>
+      <w:r>
+        <w:t xml:space="preserve">Vista </w:t>
+      </w:r>
+      <w:bookmarkEnd w:id="45"/>
+      <w:r>
+        <w:t xml:space="preserve">de </w:t>
+      </w:r>
+      <w:r>
+        <w:t>implementación</w:t>
+      </w:r>
+      <w:bookmarkEnd w:id="46"/>
     </w:p>
     <w:p>
       <w:pPr>
@@ -4101,43 +4062,25 @@
         <w:rPr>
           <w:color w:val="auto"/>
         </w:rPr>
-        <w:fldChar w:fldCharType="begin"/>
+        <w:t>13</w:t>
       </w:r>
       <w:r>
         <w:rPr>
           <w:color w:val="auto"/>
         </w:rPr>
-        <w:instrText xml:space="preserve"> SEQ Imagen \* ARABIC </w:instrText>
-      </w:r>
-      <w:r>
-        <w:rPr>
-          <w:color w:val="auto"/>
-        </w:rPr>
-        <w:fldChar w:fldCharType="separate"/>
-      </w:r>
-      <w:r>
-        <w:rPr>
-          <w:noProof/>
-          <w:color w:val="auto"/>
-        </w:rPr>
-        <w:t>11</w:t>
-      </w:r>
-      <w:r>
-        <w:rPr>
-          <w:color w:val="auto"/>
-        </w:rPr>
-        <w:fldChar w:fldCharType="end"/>
-      </w:r>
-      <w:r>
-        <w:rPr>
-          <w:color w:val="auto"/>
-        </w:rPr>
-        <w:t xml:space="preserve"> Vista física</w:t>
+        <w:t xml:space="preserve"> Vista de implementación</w:t>
       </w:r>
     </w:p>
     <w:p>
       <w:pPr>
+        <w:pStyle w:val="infoblue"/>
         <w:jc w:val="center"/>
+        <w:rPr>
+          <w:b/>
+          <w:i/>
+          <w:sz w:val="20"/>
+          <w:szCs w:val="20"/>
+        </w:rPr>
       </w:pPr>
       <w:r>
         <w:rPr>
@@ -4145,10 +4088,10 @@
           <w:lang w:val="en-US" w:eastAsia="en-US"/>
         </w:rPr>
         <w:drawing>
-          <wp:inline distT="0" distB="0" distL="0" distR="0" wp14:anchorId="04225513" wp14:editId="34267685">
-            <wp:extent cx="3467100" cy="1857375"/>
-            <wp:effectExtent l="0" t="0" r="0" b="9525"/>
-            <wp:docPr id="18" name="Imagen 18"/>
+          <wp:inline distT="0" distB="0" distL="0" distR="0" wp14:anchorId="19811FE8" wp14:editId="09B1B750">
+            <wp:extent cx="5943600" cy="4573905"/>
+            <wp:effectExtent l="0" t="0" r="0" b="0"/>
+            <wp:docPr id="16" name="Imagen 16"/>
             <wp:cNvGraphicFramePr>
               <a:graphicFrameLocks xmlns:a="http://schemas.openxmlformats.org/drawingml/2006/main" noChangeAspect="1"/>
             </wp:cNvGraphicFramePr>
@@ -4168,6 +4111,132 @@
                   <pic:spPr>
                     <a:xfrm>
                       <a:off x="0" y="0"/>
+                      <a:ext cx="5943600" cy="4573905"/>
+                    </a:xfrm>
+                    <a:prstGeom prst="rect">
+                      <a:avLst/>
+                    </a:prstGeom>
+                  </pic:spPr>
+                </pic:pic>
+              </a:graphicData>
+            </a:graphic>
+          </wp:inline>
+        </w:drawing>
+      </w:r>
+    </w:p>
+    <w:p>
+      <w:pPr>
+        <w:suppressAutoHyphens w:val="0"/>
+        <w:spacing w:line="240" w:lineRule="auto"/>
+        <w:rPr>
+          <w:b/>
+          <w:i/>
+          <w:sz w:val="20"/>
+          <w:szCs w:val="20"/>
+        </w:rPr>
+      </w:pPr>
+      <w:r>
+        <w:rPr>
+          <w:b/>
+          <w:i/>
+          <w:sz w:val="20"/>
+          <w:szCs w:val="20"/>
+        </w:rPr>
+        <w:br w:type="page"/>
+      </w:r>
+    </w:p>
+    <w:p>
+      <w:pPr>
+        <w:pStyle w:val="infoblue"/>
+        <w:jc w:val="center"/>
+        <w:rPr>
+          <w:b/>
+          <w:i/>
+          <w:sz w:val="20"/>
+          <w:szCs w:val="20"/>
+        </w:rPr>
+      </w:pPr>
+    </w:p>
+    <w:p>
+      <w:pPr>
+        <w:pStyle w:val="Ttulo2"/>
+        <w:numPr>
+          <w:ilvl w:val="0"/>
+          <w:numId w:val="19"/>
+        </w:numPr>
+      </w:pPr>
+      <w:bookmarkStart w:id="47" w:name="_Toc425314733"/>
+      <w:r>
+        <w:tab/>
+      </w:r>
+      <w:bookmarkStart w:id="48" w:name="_Toc489555361"/>
+      <w:r>
+        <w:t>Vista Física</w:t>
+      </w:r>
+      <w:bookmarkEnd w:id="47"/>
+      <w:bookmarkEnd w:id="48"/>
+    </w:p>
+    <w:p>
+      <w:pPr>
+        <w:pStyle w:val="Epgrafe"/>
+        <w:keepNext/>
+        <w:jc w:val="center"/>
+        <w:rPr>
+          <w:color w:val="auto"/>
+        </w:rPr>
+      </w:pPr>
+      <w:r>
+        <w:rPr>
+          <w:color w:val="auto"/>
+        </w:rPr>
+        <w:t xml:space="preserve">Imagen </w:t>
+      </w:r>
+      <w:r>
+        <w:rPr>
+          <w:color w:val="auto"/>
+        </w:rPr>
+        <w:t>14</w:t>
+      </w:r>
+      <w:r>
+        <w:rPr>
+          <w:color w:val="auto"/>
+        </w:rPr>
+        <w:t xml:space="preserve"> Vista física</w:t>
+      </w:r>
+    </w:p>
+    <w:p>
+      <w:pPr>
+        <w:jc w:val="center"/>
+      </w:pPr>
+      <w:r>
+        <w:rPr>
+          <w:noProof/>
+          <w:lang w:val="en-US" w:eastAsia="en-US"/>
+        </w:rPr>
+        <w:drawing>
+          <wp:inline distT="0" distB="0" distL="0" distR="0" wp14:anchorId="04225513" wp14:editId="34267685">
+            <wp:extent cx="3467100" cy="1857375"/>
+            <wp:effectExtent l="0" t="0" r="0" b="9525"/>
+            <wp:docPr id="18" name="Imagen 18"/>
+            <wp:cNvGraphicFramePr>
+              <a:graphicFrameLocks xmlns:a="http://schemas.openxmlformats.org/drawingml/2006/main" noChangeAspect="1"/>
+            </wp:cNvGraphicFramePr>
+            <a:graphic xmlns:a="http://schemas.openxmlformats.org/drawingml/2006/main">
+              <a:graphicData uri="http://schemas.openxmlformats.org/drawingml/2006/picture">
+                <pic:pic xmlns:pic="http://schemas.openxmlformats.org/drawingml/2006/picture">
+                  <pic:nvPicPr>
+                    <pic:cNvPr id="0" name=""/>
+                    <pic:cNvPicPr/>
+                  </pic:nvPicPr>
+                  <pic:blipFill>
+                    <a:blip r:embed="rId23"/>
+                    <a:stretch>
+                      <a:fillRect/>
+                    </a:stretch>
+                  </pic:blipFill>
+                  <pic:spPr>
+                    <a:xfrm>
+                      <a:off x="0" y="0"/>
                       <a:ext cx="3467100" cy="1857375"/>
                     </a:xfrm>
                     <a:prstGeom prst="rect">
@@ -4198,7 +4267,7 @@
       </w:pPr>
       <w:bookmarkStart w:id="49" w:name="_Toc425314736"/>
       <w:bookmarkStart w:id="50" w:name="_Toc489555362"/>
-      <w:bookmarkEnd w:id="10"/>
+      <w:bookmarkEnd w:id="9"/>
       <w:r>
         <w:lastRenderedPageBreak/>
         <w:t>Definición de estándares</w:t>
@@ -13322,7 +13391,7 @@
                           <pic:cNvPicPr/>
                         </pic:nvPicPr>
                         <pic:blipFill>
-                          <a:blip r:embed="rId23" cstate="print">
+                          <a:blip r:embed="rId24" cstate="print">
                             <a:extLst>
                               <a:ext uri="{28A0092B-C50C-407E-A947-70E740481C1C}">
                                 <a14:useLocalDpi xmlns:a14="http://schemas.microsoft.com/office/drawing/2010/main" val="0"/>
@@ -13540,7 +13609,7 @@
                           <pic:cNvPicPr/>
                         </pic:nvPicPr>
                         <pic:blipFill>
-                          <a:blip r:embed="rId24" cstate="print">
+                          <a:blip r:embed="rId25" cstate="print">
                             <a:extLst>
                               <a:ext uri="{28A0092B-C50C-407E-A947-70E740481C1C}">
                                 <a14:useLocalDpi xmlns:a14="http://schemas.microsoft.com/office/drawing/2010/main" val="0"/>
@@ -13572,12 +13641,12 @@
     </w:tbl>
     <w:p/>
     <w:sectPr>
-      <w:headerReference w:type="even" r:id="rId25"/>
-      <w:headerReference w:type="default" r:id="rId26"/>
-      <w:footerReference w:type="even" r:id="rId27"/>
-      <w:footerReference w:type="default" r:id="rId28"/>
-      <w:headerReference w:type="first" r:id="rId29"/>
-      <w:footerReference w:type="first" r:id="rId30"/>
+      <w:headerReference w:type="even" r:id="rId26"/>
+      <w:headerReference w:type="default" r:id="rId27"/>
+      <w:footerReference w:type="even" r:id="rId28"/>
+      <w:footerReference w:type="default" r:id="rId29"/>
+      <w:headerReference w:type="first" r:id="rId30"/>
+      <w:footerReference w:type="first" r:id="rId31"/>
       <w:type w:val="continuous"/>
       <w:pgSz w:w="12240" w:h="15840"/>
       <w:pgMar w:top="851" w:right="1134" w:bottom="568" w:left="1134" w:header="720" w:footer="709" w:gutter="0"/>
@@ -13711,7 +13780,7 @@
                               <w:rStyle w:val="Nmerodepgina"/>
                               <w:noProof/>
                             </w:rPr>
-                            <w:t>1</w:t>
+                            <w:t>14</w:t>
                           </w:r>
                           <w:r>
                             <w:rPr>
@@ -13774,7 +13843,7 @@
                         <w:rStyle w:val="Nmerodepgina"/>
                         <w:noProof/>
                       </w:rPr>
-                      <w:t>1</w:t>
+                      <w:t>14</w:t>
                     </w:r>
                     <w:r>
                       <w:rPr>
@@ -18841,7 +18910,7 @@
 </file>
 
 <file path=customXml/itemProps1.xml><?xml version="1.0" encoding="utf-8"?>
-<ds:datastoreItem xmlns:ds="http://schemas.openxmlformats.org/officeDocument/2006/customXml" ds:itemID="{E75CF0DD-15BE-490B-83A2-08554ACDEB5A}">
+<ds:datastoreItem xmlns:ds="http://schemas.openxmlformats.org/officeDocument/2006/customXml" ds:itemID="{B4EADE3E-451D-4CFB-858A-EDBB773839F1}">
   <ds:schemaRefs>
     <ds:schemaRef ds:uri="http://schemas.openxmlformats.org/officeDocument/2006/bibliography"/>
   </ds:schemaRefs>

</xml_diff>